<commit_message>
Final code push Update6.1
</commit_message>
<xml_diff>
--- a/Week-05-Object_Oriented_Programming/Week5_coding_Assignment/JS-Week5_Coding-Assignment.docx
+++ b/Week-05-Object_Oriented_Programming/Week5_coding_Assignment/JS-Week5_Coding-Assignment.docx
@@ -98,6 +98,39 @@
           <w:szCs w:val="24"/>
         </w:rPr>
       </w:pPr>
+      <w:r>
+        <w:rPr>
+          <w:b/>
+          <w:szCs w:val="24"/>
+        </w:rPr>
+        <w:t>Video link:</w:t>
+      </w:r>
+    </w:p>
+    <w:p>
+      <w:pPr>
+        <w:rPr>
+          <w:b/>
+          <w:szCs w:val="24"/>
+        </w:rPr>
+      </w:pPr>
+      <w:hyperlink r:id="rId8" w:history="1">
+        <w:r>
+          <w:rPr>
+            <w:rStyle w:val="Hyperlink"/>
+            <w:b/>
+            <w:szCs w:val="24"/>
+          </w:rPr>
+          <w:t>https://youtu.be/MkNU3GCbz7w</w:t>
+        </w:r>
+      </w:hyperlink>
+    </w:p>
+    <w:p>
+      <w:pPr>
+        <w:rPr>
+          <w:b/>
+          <w:szCs w:val="24"/>
+        </w:rPr>
+      </w:pPr>
     </w:p>
     <w:p>
       <w:pPr>
@@ -270,6 +303,88 @@
           <w:szCs w:val="24"/>
         </w:rPr>
       </w:pPr>
+      <w:r>
+        <w:rPr>
+          <w:b/>
+          <w:szCs w:val="24"/>
+        </w:rPr>
+        <w:drawing>
+          <wp:inline distT="0" distB="0" distL="0" distR="0" wp14:anchorId="75DE8FC3" wp14:editId="09464559">
+            <wp:extent cx="3000375" cy="2140653"/>
+            <wp:effectExtent l="0" t="0" r="0" b="0"/>
+            <wp:docPr id="2" name="Picture 2"/>
+            <wp:cNvGraphicFramePr>
+              <a:graphicFrameLocks xmlns:a="http://schemas.openxmlformats.org/drawingml/2006/main" noChangeAspect="1"/>
+            </wp:cNvGraphicFramePr>
+            <a:graphic xmlns:a="http://schemas.openxmlformats.org/drawingml/2006/main">
+              <a:graphicData uri="http://schemas.openxmlformats.org/drawingml/2006/picture">
+                <pic:pic xmlns:pic="http://schemas.openxmlformats.org/drawingml/2006/picture">
+                  <pic:nvPicPr>
+                    <pic:cNvPr id="1" name=""/>
+                    <pic:cNvPicPr/>
+                  </pic:nvPicPr>
+                  <pic:blipFill>
+                    <a:blip r:embed="rId9"/>
+                    <a:stretch>
+                      <a:fillRect/>
+                    </a:stretch>
+                  </pic:blipFill>
+                  <pic:spPr>
+                    <a:xfrm>
+                      <a:off x="0" y="0"/>
+                      <a:ext cx="3050113" cy="2176139"/>
+                    </a:xfrm>
+                    <a:prstGeom prst="rect">
+                      <a:avLst/>
+                    </a:prstGeom>
+                  </pic:spPr>
+                </pic:pic>
+              </a:graphicData>
+            </a:graphic>
+          </wp:inline>
+        </w:drawing>
+      </w:r>
+      <w:r>
+        <w:rPr>
+          <w:b/>
+          <w:szCs w:val="24"/>
+        </w:rPr>
+        <w:drawing>
+          <wp:inline distT="0" distB="0" distL="0" distR="0" wp14:anchorId="14250F9B" wp14:editId="5AFE83F7">
+            <wp:extent cx="2619375" cy="2110892"/>
+            <wp:effectExtent l="0" t="0" r="0" b="3810"/>
+            <wp:docPr id="3" name="Picture 3"/>
+            <wp:cNvGraphicFramePr>
+              <a:graphicFrameLocks xmlns:a="http://schemas.openxmlformats.org/drawingml/2006/main" noChangeAspect="1"/>
+            </wp:cNvGraphicFramePr>
+            <a:graphic xmlns:a="http://schemas.openxmlformats.org/drawingml/2006/main">
+              <a:graphicData uri="http://schemas.openxmlformats.org/drawingml/2006/picture">
+                <pic:pic xmlns:pic="http://schemas.openxmlformats.org/drawingml/2006/picture">
+                  <pic:nvPicPr>
+                    <pic:cNvPr id="1" name=""/>
+                    <pic:cNvPicPr/>
+                  </pic:nvPicPr>
+                  <pic:blipFill>
+                    <a:blip r:embed="rId10"/>
+                    <a:stretch>
+                      <a:fillRect/>
+                    </a:stretch>
+                  </pic:blipFill>
+                  <pic:spPr>
+                    <a:xfrm>
+                      <a:off x="0" y="0"/>
+                      <a:ext cx="2632255" cy="2121272"/>
+                    </a:xfrm>
+                    <a:prstGeom prst="rect">
+                      <a:avLst/>
+                    </a:prstGeom>
+                  </pic:spPr>
+                </pic:pic>
+              </a:graphicData>
+            </a:graphic>
+          </wp:inline>
+        </w:drawing>
+      </w:r>
     </w:p>
     <w:p>
       <w:pPr>
@@ -283,12 +398,415 @@
           <w:b/>
           <w:szCs w:val="24"/>
         </w:rPr>
+        <w:lastRenderedPageBreak/>
+        <w:drawing>
+          <wp:inline distT="0" distB="0" distL="0" distR="0" wp14:anchorId="3634E624" wp14:editId="042B5757">
+            <wp:extent cx="3057525" cy="2138308"/>
+            <wp:effectExtent l="0" t="0" r="0" b="0"/>
+            <wp:docPr id="4" name="Picture 4"/>
+            <wp:cNvGraphicFramePr>
+              <a:graphicFrameLocks xmlns:a="http://schemas.openxmlformats.org/drawingml/2006/main" noChangeAspect="1"/>
+            </wp:cNvGraphicFramePr>
+            <a:graphic xmlns:a="http://schemas.openxmlformats.org/drawingml/2006/main">
+              <a:graphicData uri="http://schemas.openxmlformats.org/drawingml/2006/picture">
+                <pic:pic xmlns:pic="http://schemas.openxmlformats.org/drawingml/2006/picture">
+                  <pic:nvPicPr>
+                    <pic:cNvPr id="1" name=""/>
+                    <pic:cNvPicPr/>
+                  </pic:nvPicPr>
+                  <pic:blipFill>
+                    <a:blip r:embed="rId11"/>
+                    <a:stretch>
+                      <a:fillRect/>
+                    </a:stretch>
+                  </pic:blipFill>
+                  <pic:spPr>
+                    <a:xfrm>
+                      <a:off x="0" y="0"/>
+                      <a:ext cx="3079845" cy="2153918"/>
+                    </a:xfrm>
+                    <a:prstGeom prst="rect">
+                      <a:avLst/>
+                    </a:prstGeom>
+                  </pic:spPr>
+                </pic:pic>
+              </a:graphicData>
+            </a:graphic>
+          </wp:inline>
+        </w:drawing>
+      </w:r>
+      <w:r>
+        <w:rPr>
+          <w:b/>
+          <w:szCs w:val="24"/>
+        </w:rPr>
+        <w:drawing>
+          <wp:inline distT="0" distB="0" distL="0" distR="0" wp14:anchorId="37D64679" wp14:editId="7D999602">
+            <wp:extent cx="3060897" cy="676275"/>
+            <wp:effectExtent l="0" t="0" r="6350" b="0"/>
+            <wp:docPr id="5" name="Picture 5"/>
+            <wp:cNvGraphicFramePr>
+              <a:graphicFrameLocks xmlns:a="http://schemas.openxmlformats.org/drawingml/2006/main" noChangeAspect="1"/>
+            </wp:cNvGraphicFramePr>
+            <a:graphic xmlns:a="http://schemas.openxmlformats.org/drawingml/2006/main">
+              <a:graphicData uri="http://schemas.openxmlformats.org/drawingml/2006/picture">
+                <pic:pic xmlns:pic="http://schemas.openxmlformats.org/drawingml/2006/picture">
+                  <pic:nvPicPr>
+                    <pic:cNvPr id="1" name=""/>
+                    <pic:cNvPicPr/>
+                  </pic:nvPicPr>
+                  <pic:blipFill>
+                    <a:blip r:embed="rId12"/>
+                    <a:stretch>
+                      <a:fillRect/>
+                    </a:stretch>
+                  </pic:blipFill>
+                  <pic:spPr>
+                    <a:xfrm>
+                      <a:off x="0" y="0"/>
+                      <a:ext cx="3084578" cy="681507"/>
+                    </a:xfrm>
+                    <a:prstGeom prst="rect">
+                      <a:avLst/>
+                    </a:prstGeom>
+                  </pic:spPr>
+                </pic:pic>
+              </a:graphicData>
+            </a:graphic>
+          </wp:inline>
+        </w:drawing>
+      </w:r>
+    </w:p>
+    <w:p>
+      <w:pPr>
+        <w:rPr>
+          <w:b/>
+          <w:szCs w:val="24"/>
+        </w:rPr>
+      </w:pPr>
+      <w:r>
+        <w:rPr>
+          <w:b/>
+          <w:szCs w:val="24"/>
+        </w:rPr>
         <w:t>Screenshots of Running Application:</w:t>
+      </w:r>
+    </w:p>
+    <w:p>
+      <w:pPr>
+        <w:rPr>
+          <w:b/>
+          <w:szCs w:val="24"/>
+        </w:rPr>
+      </w:pPr>
+      <w:r>
+        <w:rPr>
+          <w:b/>
+          <w:szCs w:val="24"/>
+        </w:rPr>
+        <w:drawing>
+          <wp:inline distT="0" distB="0" distL="0" distR="0" wp14:anchorId="651B97EF" wp14:editId="3C024862">
+            <wp:extent cx="3676650" cy="2800476"/>
+            <wp:effectExtent l="0" t="0" r="0" b="0"/>
+            <wp:docPr id="6" name="Picture 6"/>
+            <wp:cNvGraphicFramePr>
+              <a:graphicFrameLocks xmlns:a="http://schemas.openxmlformats.org/drawingml/2006/main" noChangeAspect="1"/>
+            </wp:cNvGraphicFramePr>
+            <a:graphic xmlns:a="http://schemas.openxmlformats.org/drawingml/2006/main">
+              <a:graphicData uri="http://schemas.openxmlformats.org/drawingml/2006/picture">
+                <pic:pic xmlns:pic="http://schemas.openxmlformats.org/drawingml/2006/picture">
+                  <pic:nvPicPr>
+                    <pic:cNvPr id="1" name=""/>
+                    <pic:cNvPicPr/>
+                  </pic:nvPicPr>
+                  <pic:blipFill>
+                    <a:blip r:embed="rId13"/>
+                    <a:stretch>
+                      <a:fillRect/>
+                    </a:stretch>
+                  </pic:blipFill>
+                  <pic:spPr>
+                    <a:xfrm>
+                      <a:off x="0" y="0"/>
+                      <a:ext cx="3743345" cy="2851277"/>
+                    </a:xfrm>
+                    <a:prstGeom prst="rect">
+                      <a:avLst/>
+                    </a:prstGeom>
+                  </pic:spPr>
+                </pic:pic>
+              </a:graphicData>
+            </a:graphic>
+          </wp:inline>
+        </w:drawing>
+      </w:r>
+      <w:r>
+        <w:rPr>
+          <w:b/>
+          <w:szCs w:val="24"/>
+        </w:rPr>
+        <w:drawing>
+          <wp:inline distT="0" distB="0" distL="0" distR="0" wp14:anchorId="17A8114C" wp14:editId="4C9F4E40">
+            <wp:extent cx="4057650" cy="1588174"/>
+            <wp:effectExtent l="0" t="0" r="0" b="0"/>
+            <wp:docPr id="7" name="Picture 7"/>
+            <wp:cNvGraphicFramePr>
+              <a:graphicFrameLocks xmlns:a="http://schemas.openxmlformats.org/drawingml/2006/main" noChangeAspect="1"/>
+            </wp:cNvGraphicFramePr>
+            <a:graphic xmlns:a="http://schemas.openxmlformats.org/drawingml/2006/main">
+              <a:graphicData uri="http://schemas.openxmlformats.org/drawingml/2006/picture">
+                <pic:pic xmlns:pic="http://schemas.openxmlformats.org/drawingml/2006/picture">
+                  <pic:nvPicPr>
+                    <pic:cNvPr id="1" name=""/>
+                    <pic:cNvPicPr/>
+                  </pic:nvPicPr>
+                  <pic:blipFill>
+                    <a:blip r:embed="rId14"/>
+                    <a:stretch>
+                      <a:fillRect/>
+                    </a:stretch>
+                  </pic:blipFill>
+                  <pic:spPr>
+                    <a:xfrm>
+                      <a:off x="0" y="0"/>
+                      <a:ext cx="4098834" cy="1604293"/>
+                    </a:xfrm>
+                    <a:prstGeom prst="rect">
+                      <a:avLst/>
+                    </a:prstGeom>
+                  </pic:spPr>
+                </pic:pic>
+              </a:graphicData>
+            </a:graphic>
+          </wp:inline>
+        </w:drawing>
+      </w:r>
+    </w:p>
+    <w:p>
+      <w:pPr>
+        <w:rPr>
+          <w:b/>
+          <w:szCs w:val="24"/>
+        </w:rPr>
+      </w:pPr>
+      <w:r>
+        <w:rPr>
+          <w:b/>
+          <w:szCs w:val="24"/>
+        </w:rPr>
+        <w:lastRenderedPageBreak/>
+        <w:drawing>
+          <wp:inline distT="0" distB="0" distL="0" distR="0" wp14:anchorId="224E6F3C" wp14:editId="66A94EF6">
+            <wp:extent cx="4486275" cy="1948489"/>
+            <wp:effectExtent l="0" t="0" r="0" b="0"/>
+            <wp:docPr id="8" name="Picture 8"/>
+            <wp:cNvGraphicFramePr>
+              <a:graphicFrameLocks xmlns:a="http://schemas.openxmlformats.org/drawingml/2006/main" noChangeAspect="1"/>
+            </wp:cNvGraphicFramePr>
+            <a:graphic xmlns:a="http://schemas.openxmlformats.org/drawingml/2006/main">
+              <a:graphicData uri="http://schemas.openxmlformats.org/drawingml/2006/picture">
+                <pic:pic xmlns:pic="http://schemas.openxmlformats.org/drawingml/2006/picture">
+                  <pic:nvPicPr>
+                    <pic:cNvPr id="1" name=""/>
+                    <pic:cNvPicPr/>
+                  </pic:nvPicPr>
+                  <pic:blipFill>
+                    <a:blip r:embed="rId15"/>
+                    <a:stretch>
+                      <a:fillRect/>
+                    </a:stretch>
+                  </pic:blipFill>
+                  <pic:spPr>
+                    <a:xfrm>
+                      <a:off x="0" y="0"/>
+                      <a:ext cx="4514146" cy="1960594"/>
+                    </a:xfrm>
+                    <a:prstGeom prst="rect">
+                      <a:avLst/>
+                    </a:prstGeom>
+                  </pic:spPr>
+                </pic:pic>
+              </a:graphicData>
+            </a:graphic>
+          </wp:inline>
+        </w:drawing>
+      </w:r>
+      <w:r>
+        <w:rPr>
+          <w:b/>
+          <w:szCs w:val="24"/>
+        </w:rPr>
+        <w:drawing>
+          <wp:inline distT="0" distB="0" distL="0" distR="0" wp14:anchorId="4A912129" wp14:editId="0654208B">
+            <wp:extent cx="2543175" cy="1977402"/>
+            <wp:effectExtent l="0" t="0" r="0" b="3810"/>
+            <wp:docPr id="9" name="Picture 9"/>
+            <wp:cNvGraphicFramePr>
+              <a:graphicFrameLocks xmlns:a="http://schemas.openxmlformats.org/drawingml/2006/main" noChangeAspect="1"/>
+            </wp:cNvGraphicFramePr>
+            <a:graphic xmlns:a="http://schemas.openxmlformats.org/drawingml/2006/main">
+              <a:graphicData uri="http://schemas.openxmlformats.org/drawingml/2006/picture">
+                <pic:pic xmlns:pic="http://schemas.openxmlformats.org/drawingml/2006/picture">
+                  <pic:nvPicPr>
+                    <pic:cNvPr id="1" name=""/>
+                    <pic:cNvPicPr/>
+                  </pic:nvPicPr>
+                  <pic:blipFill>
+                    <a:blip r:embed="rId16"/>
+                    <a:stretch>
+                      <a:fillRect/>
+                    </a:stretch>
+                  </pic:blipFill>
+                  <pic:spPr>
+                    <a:xfrm>
+                      <a:off x="0" y="0"/>
+                      <a:ext cx="2568517" cy="1997106"/>
+                    </a:xfrm>
+                    <a:prstGeom prst="rect">
+                      <a:avLst/>
+                    </a:prstGeom>
+                  </pic:spPr>
+                </pic:pic>
+              </a:graphicData>
+            </a:graphic>
+          </wp:inline>
+        </w:drawing>
+      </w:r>
+      <w:r>
+        <w:rPr>
+          <w:b/>
+          <w:szCs w:val="24"/>
+        </w:rPr>
+        <w:drawing>
+          <wp:inline distT="0" distB="0" distL="0" distR="0" wp14:anchorId="490853B2" wp14:editId="5DFEC544">
+            <wp:extent cx="2695575" cy="2115817"/>
+            <wp:effectExtent l="0" t="0" r="0" b="0"/>
+            <wp:docPr id="10" name="Picture 10"/>
+            <wp:cNvGraphicFramePr>
+              <a:graphicFrameLocks xmlns:a="http://schemas.openxmlformats.org/drawingml/2006/main" noChangeAspect="1"/>
+            </wp:cNvGraphicFramePr>
+            <a:graphic xmlns:a="http://schemas.openxmlformats.org/drawingml/2006/main">
+              <a:graphicData uri="http://schemas.openxmlformats.org/drawingml/2006/picture">
+                <pic:pic xmlns:pic="http://schemas.openxmlformats.org/drawingml/2006/picture">
+                  <pic:nvPicPr>
+                    <pic:cNvPr id="1" name=""/>
+                    <pic:cNvPicPr/>
+                  </pic:nvPicPr>
+                  <pic:blipFill>
+                    <a:blip r:embed="rId17"/>
+                    <a:stretch>
+                      <a:fillRect/>
+                    </a:stretch>
+                  </pic:blipFill>
+                  <pic:spPr>
+                    <a:xfrm>
+                      <a:off x="0" y="0"/>
+                      <a:ext cx="2721737" cy="2136352"/>
+                    </a:xfrm>
+                    <a:prstGeom prst="rect">
+                      <a:avLst/>
+                    </a:prstGeom>
+                  </pic:spPr>
+                </pic:pic>
+              </a:graphicData>
+            </a:graphic>
+          </wp:inline>
+        </w:drawing>
+      </w:r>
+    </w:p>
+    <w:p>
+      <w:pPr>
+        <w:rPr>
+          <w:b/>
+          <w:szCs w:val="24"/>
+        </w:rPr>
+      </w:pPr>
+      <w:r>
+        <w:rPr>
+          <w:b/>
+          <w:szCs w:val="24"/>
+        </w:rPr>
+        <w:drawing>
+          <wp:inline distT="0" distB="0" distL="0" distR="0" wp14:anchorId="6F2169C6" wp14:editId="5906183B">
+            <wp:extent cx="2762250" cy="2176129"/>
+            <wp:effectExtent l="0" t="0" r="0" b="0"/>
+            <wp:docPr id="11" name="Picture 11"/>
+            <wp:cNvGraphicFramePr>
+              <a:graphicFrameLocks xmlns:a="http://schemas.openxmlformats.org/drawingml/2006/main" noChangeAspect="1"/>
+            </wp:cNvGraphicFramePr>
+            <a:graphic xmlns:a="http://schemas.openxmlformats.org/drawingml/2006/main">
+              <a:graphicData uri="http://schemas.openxmlformats.org/drawingml/2006/picture">
+                <pic:pic xmlns:pic="http://schemas.openxmlformats.org/drawingml/2006/picture">
+                  <pic:nvPicPr>
+                    <pic:cNvPr id="1" name=""/>
+                    <pic:cNvPicPr/>
+                  </pic:nvPicPr>
+                  <pic:blipFill>
+                    <a:blip r:embed="rId18"/>
+                    <a:stretch>
+                      <a:fillRect/>
+                    </a:stretch>
+                  </pic:blipFill>
+                  <pic:spPr>
+                    <a:xfrm>
+                      <a:off x="0" y="0"/>
+                      <a:ext cx="2772086" cy="2183878"/>
+                    </a:xfrm>
+                    <a:prstGeom prst="rect">
+                      <a:avLst/>
+                    </a:prstGeom>
+                  </pic:spPr>
+                </pic:pic>
+              </a:graphicData>
+            </a:graphic>
+          </wp:inline>
+        </w:drawing>
+      </w:r>
+      <w:r>
+        <w:rPr>
+          <w:b/>
+          <w:szCs w:val="24"/>
+        </w:rPr>
+        <w:drawing>
+          <wp:inline distT="0" distB="0" distL="0" distR="0" wp14:anchorId="6C30C63B" wp14:editId="4DA8F46A">
+            <wp:extent cx="5629275" cy="1472472"/>
+            <wp:effectExtent l="0" t="0" r="0" b="0"/>
+            <wp:docPr id="13" name="Picture 13"/>
+            <wp:cNvGraphicFramePr>
+              <a:graphicFrameLocks xmlns:a="http://schemas.openxmlformats.org/drawingml/2006/main" noChangeAspect="1"/>
+            </wp:cNvGraphicFramePr>
+            <a:graphic xmlns:a="http://schemas.openxmlformats.org/drawingml/2006/main">
+              <a:graphicData uri="http://schemas.openxmlformats.org/drawingml/2006/picture">
+                <pic:pic xmlns:pic="http://schemas.openxmlformats.org/drawingml/2006/picture">
+                  <pic:nvPicPr>
+                    <pic:cNvPr id="1" name=""/>
+                    <pic:cNvPicPr/>
+                  </pic:nvPicPr>
+                  <pic:blipFill>
+                    <a:blip r:embed="rId19"/>
+                    <a:stretch>
+                      <a:fillRect/>
+                    </a:stretch>
+                  </pic:blipFill>
+                  <pic:spPr>
+                    <a:xfrm>
+                      <a:off x="0" y="0"/>
+                      <a:ext cx="5699591" cy="1490865"/>
+                    </a:xfrm>
+                    <a:prstGeom prst="rect">
+                      <a:avLst/>
+                    </a:prstGeom>
+                  </pic:spPr>
+                </pic:pic>
+              </a:graphicData>
+            </a:graphic>
+          </wp:inline>
+        </w:drawing>
       </w:r>
     </w:p>
     <w:sectPr>
-      <w:headerReference w:type="default" r:id="rId8"/>
-      <w:footerReference w:type="default" r:id="rId9"/>
+      <w:headerReference w:type="default" r:id="rId20"/>
+      <w:footerReference w:type="default" r:id="rId21"/>
       <w:pgSz w:w="12240" w:h="15840"/>
       <w:pgMar w:top="1440" w:right="1440" w:bottom="1440" w:left="1440" w:header="720" w:footer="720" w:gutter="0"/>
       <w:cols w:space="720"/>

</xml_diff>